<commit_message>
update surveys and add qualtrics output
</commit_message>
<xml_diff>
--- a/irb-20-537-data_science_workshops/survey/survey-02-pre_workshop_survey.docx
+++ b/irb-20-537-data_science_workshops/survey/survey-02-pre_workshop_survey.docx
@@ -578,6 +578,16 @@
   <w:body>
     <w:p>
       <w:pPr>
+        <w:pStyle w:val="QSkipLogic"/>
+      </w:pPr>
+      <w:r>
+        <w:t>Skip To: Q1.5 If Are you at least 18 years of age? = No. I am not at least 18 years of age.</w:t>
+      </w:r>
+    </w:p>
+  </w:body>
+  <w:body>
+    <w:p>
+      <w:pPr>
         <w:pStyle w:val="QuestionSeparator"/>
       </w:pPr>
     </w:p>
@@ -656,6 +666,16 @@
   <w:body>
     <w:p>
       <w:pPr>
+        <w:pStyle w:val="QSkipLogic"/>
+      </w:pPr>
+      <w:r>
+        <w:t>Skip To: End of Block If Do you agree to participate in the research study? = Yes. I have read the consent form and this response will serve as my consent to participate in the research study.</w:t>
+      </w:r>
+    </w:p>
+  </w:body>
+  <w:body>
+    <w:p>
+      <w:pPr>
         <w:pStyle w:val="QuestionSeparator"/>
       </w:pPr>
     </w:p>
@@ -717,6 +737,16 @@
   <w:body>
     <w:p>
       <w:pPr/>
+    </w:p>
+  </w:body>
+  <w:body>
+    <w:p>
+      <w:pPr>
+        <w:pStyle w:val="QSkipLogic"/>
+      </w:pPr>
+      <w:r>
+        <w:t>Skip To: End of Survey If Would you like to provide pre-workshop feedback? Your responses would not be used for the researc... = No. I do not want to provide feedback.</w:t>
+      </w:r>
     </w:p>
   </w:body>
   <w:body>
@@ -1179,6 +1209,70 @@
       <w:r>
         <w:rPr/>
         <w:t xml:space="preserve">Q2.3 Please select the first date of your workshop</w:t>
+      </w:r>
+    </w:p>
+  </w:body>
+  <w:body>
+    <w:p>
+      <w:pPr>
+        <w:keepNext/>
+        <w:pStyle w:val="ListParagraph"/>
+        <w:numPr>
+          <w:ilvl w:val="0"/>
+          <w:numId w:val="4"/>
+        </w:numPr>
+      </w:pPr>
+      <w:r>
+        <w:rPr/>
+        <w:t xml:space="preserve">Monday, September 20, 2021: Virtual  (9) </w:t>
+      </w:r>
+    </w:p>
+  </w:body>
+  <w:body>
+    <w:p>
+      <w:pPr>
+        <w:keepNext/>
+        <w:pStyle w:val="ListParagraph"/>
+        <w:numPr>
+          <w:ilvl w:val="0"/>
+          <w:numId w:val="4"/>
+        </w:numPr>
+      </w:pPr>
+      <w:r>
+        <w:rPr/>
+        <w:t xml:space="preserve">Monday, September 20, 2021: In-Person  (8) </w:t>
+      </w:r>
+    </w:p>
+  </w:body>
+  <w:body>
+    <w:p>
+      <w:pPr>
+        <w:keepNext/>
+        <w:pStyle w:val="ListParagraph"/>
+        <w:numPr>
+          <w:ilvl w:val="0"/>
+          <w:numId w:val="4"/>
+        </w:numPr>
+      </w:pPr>
+      <w:r>
+        <w:rPr/>
+        <w:t xml:space="preserve">Wednesday, September 22, 2021: Virtual  (10) </w:t>
+      </w:r>
+    </w:p>
+  </w:body>
+  <w:body>
+    <w:p>
+      <w:pPr>
+        <w:keepNext/>
+        <w:pStyle w:val="ListParagraph"/>
+        <w:numPr>
+          <w:ilvl w:val="0"/>
+          <w:numId w:val="4"/>
+        </w:numPr>
+      </w:pPr>
+      <w:r>
+        <w:rPr/>
+        <w:t xml:space="preserve">Wednesday, September 22, 2021: In-Person  (11) </w:t>
       </w:r>
     </w:p>
   </w:body>

</xml_diff>